<commit_message>
include db script execution step
</commit_message>
<xml_diff>
--- a/unit-test/software installation guide.docx
+++ b/unit-test/software installation guide.docx
@@ -131,23 +131,15 @@
         <w:t xml:space="preserve">3. </w:t>
       </w:r>
       <w:r>
-        <w:t xml:space="preserve">Launch </w:t>
-      </w:r>
-      <w:proofErr w:type="gramStart"/>
-      <w:r>
-        <w:t>dbeaver</w:t>
-      </w:r>
-      <w:r>
-        <w:t xml:space="preserve">  and</w:t>
-      </w:r>
-      <w:proofErr w:type="gramEnd"/>
-      <w:r>
-        <w:t xml:space="preserve"> c</w:t>
+        <w:t>Launch dbeaver and c</w:t>
       </w:r>
       <w:r>
         <w:t>reate new postgres database instance</w:t>
       </w:r>
       <w:r>
+        <w:t xml:space="preserve"> and schema</w:t>
+      </w:r>
+      <w:r>
         <w:t>.</w:t>
       </w:r>
     </w:p>
@@ -157,10 +149,10 @@
           <w:noProof/>
         </w:rPr>
         <w:drawing>
-          <wp:inline distT="0" distB="0" distL="0" distR="0" wp14:anchorId="72BB8C75" wp14:editId="0D4FA787">
-            <wp:extent cx="5943600" cy="3489325"/>
-            <wp:effectExtent l="0" t="0" r="0" b="0"/>
-            <wp:docPr id="132519680" name="Picture 1"/>
+          <wp:inline distT="0" distB="0" distL="0" distR="0" wp14:anchorId="140D3999" wp14:editId="62F53DEE">
+            <wp:extent cx="4369628" cy="2167075"/>
+            <wp:effectExtent l="0" t="0" r="0" b="5080"/>
+            <wp:docPr id="1319155054" name="Picture 1"/>
             <wp:cNvGraphicFramePr>
               <a:graphicFrameLocks xmlns:a="http://schemas.openxmlformats.org/drawingml/2006/main" noChangeAspect="1"/>
             </wp:cNvGraphicFramePr>
@@ -168,7 +160,7 @@
               <a:graphicData uri="http://schemas.openxmlformats.org/drawingml/2006/picture">
                 <pic:pic xmlns:pic="http://schemas.openxmlformats.org/drawingml/2006/picture">
                   <pic:nvPicPr>
-                    <pic:cNvPr id="132519680" name=""/>
+                    <pic:cNvPr id="1319155054" name=""/>
                     <pic:cNvPicPr/>
                   </pic:nvPicPr>
                   <pic:blipFill>
@@ -180,7 +172,7 @@
                   <pic:spPr>
                     <a:xfrm>
                       <a:off x="0" y="0"/>
-                      <a:ext cx="5943600" cy="3489325"/>
+                      <a:ext cx="4404291" cy="2184266"/>
                     </a:xfrm>
                     <a:prstGeom prst="rect">
                       <a:avLst/>
@@ -194,16 +186,355 @@
       </w:r>
     </w:p>
     <w:p>
+      <w:r>
+        <w:rPr>
+          <w:noProof/>
+        </w:rPr>
+        <w:drawing>
+          <wp:inline distT="0" distB="0" distL="0" distR="0" wp14:anchorId="5B93393E" wp14:editId="548B0CCB">
+            <wp:extent cx="1536470" cy="1183963"/>
+            <wp:effectExtent l="0" t="0" r="6985" b="0"/>
+            <wp:docPr id="582445348" name="Picture 1"/>
+            <wp:cNvGraphicFramePr>
+              <a:graphicFrameLocks xmlns:a="http://schemas.openxmlformats.org/drawingml/2006/main" noChangeAspect="1"/>
+            </wp:cNvGraphicFramePr>
+            <a:graphic xmlns:a="http://schemas.openxmlformats.org/drawingml/2006/main">
+              <a:graphicData uri="http://schemas.openxmlformats.org/drawingml/2006/picture">
+                <pic:pic xmlns:pic="http://schemas.openxmlformats.org/drawingml/2006/picture">
+                  <pic:nvPicPr>
+                    <pic:cNvPr id="582445348" name=""/>
+                    <pic:cNvPicPr/>
+                  </pic:nvPicPr>
+                  <pic:blipFill>
+                    <a:blip r:embed="rId8"/>
+                    <a:stretch>
+                      <a:fillRect/>
+                    </a:stretch>
+                  </pic:blipFill>
+                  <pic:spPr>
+                    <a:xfrm>
+                      <a:off x="0" y="0"/>
+                      <a:ext cx="1562981" cy="1204392"/>
+                    </a:xfrm>
+                    <a:prstGeom prst="rect">
+                      <a:avLst/>
+                    </a:prstGeom>
+                  </pic:spPr>
+                </pic:pic>
+              </a:graphicData>
+            </a:graphic>
+          </wp:inline>
+        </w:drawing>
+      </w:r>
+    </w:p>
+    <w:p>
+      <w:r>
+        <w:lastRenderedPageBreak/>
+        <w:t>Create new schema</w:t>
+      </w:r>
+    </w:p>
+    <w:p>
+      <w:r>
+        <w:rPr>
+          <w:noProof/>
+        </w:rPr>
+        <w:drawing>
+          <wp:inline distT="0" distB="0" distL="0" distR="0" wp14:anchorId="575C96EE" wp14:editId="15EC365E">
+            <wp:extent cx="2620202" cy="1622663"/>
+            <wp:effectExtent l="0" t="0" r="8890" b="0"/>
+            <wp:docPr id="1819160419" name="Picture 1"/>
+            <wp:cNvGraphicFramePr>
+              <a:graphicFrameLocks xmlns:a="http://schemas.openxmlformats.org/drawingml/2006/main" noChangeAspect="1"/>
+            </wp:cNvGraphicFramePr>
+            <a:graphic xmlns:a="http://schemas.openxmlformats.org/drawingml/2006/main">
+              <a:graphicData uri="http://schemas.openxmlformats.org/drawingml/2006/picture">
+                <pic:pic xmlns:pic="http://schemas.openxmlformats.org/drawingml/2006/picture">
+                  <pic:nvPicPr>
+                    <pic:cNvPr id="1819160419" name=""/>
+                    <pic:cNvPicPr/>
+                  </pic:nvPicPr>
+                  <pic:blipFill>
+                    <a:blip r:embed="rId9"/>
+                    <a:stretch>
+                      <a:fillRect/>
+                    </a:stretch>
+                  </pic:blipFill>
+                  <pic:spPr>
+                    <a:xfrm>
+                      <a:off x="0" y="0"/>
+                      <a:ext cx="2637271" cy="1633234"/>
+                    </a:xfrm>
+                    <a:prstGeom prst="rect">
+                      <a:avLst/>
+                    </a:prstGeom>
+                  </pic:spPr>
+                </pic:pic>
+              </a:graphicData>
+            </a:graphic>
+          </wp:inline>
+        </w:drawing>
+      </w:r>
+    </w:p>
+    <w:p>
+      <w:r>
+        <w:rPr>
+          <w:noProof/>
+        </w:rPr>
+        <w:drawing>
+          <wp:inline distT="0" distB="0" distL="0" distR="0" wp14:anchorId="5FD9F00D" wp14:editId="61D2BE18">
+            <wp:extent cx="1807199" cy="1066634"/>
+            <wp:effectExtent l="0" t="0" r="3175" b="635"/>
+            <wp:docPr id="1971874010" name="Picture 1"/>
+            <wp:cNvGraphicFramePr>
+              <a:graphicFrameLocks xmlns:a="http://schemas.openxmlformats.org/drawingml/2006/main" noChangeAspect="1"/>
+            </wp:cNvGraphicFramePr>
+            <a:graphic xmlns:a="http://schemas.openxmlformats.org/drawingml/2006/main">
+              <a:graphicData uri="http://schemas.openxmlformats.org/drawingml/2006/picture">
+                <pic:pic xmlns:pic="http://schemas.openxmlformats.org/drawingml/2006/picture">
+                  <pic:nvPicPr>
+                    <pic:cNvPr id="1971874010" name=""/>
+                    <pic:cNvPicPr/>
+                  </pic:nvPicPr>
+                  <pic:blipFill>
+                    <a:blip r:embed="rId10"/>
+                    <a:stretch>
+                      <a:fillRect/>
+                    </a:stretch>
+                  </pic:blipFill>
+                  <pic:spPr>
+                    <a:xfrm>
+                      <a:off x="0" y="0"/>
+                      <a:ext cx="1823717" cy="1076383"/>
+                    </a:xfrm>
+                    <a:prstGeom prst="rect">
+                      <a:avLst/>
+                    </a:prstGeom>
+                  </pic:spPr>
+                </pic:pic>
+              </a:graphicData>
+            </a:graphic>
+          </wp:inline>
+        </w:drawing>
+      </w:r>
+    </w:p>
+    <w:p>
       <w:pPr>
+        <w:shd w:val="clear" w:color="auto" w:fill="2B2B2B"/>
+        <w:spacing w:after="0" w:line="240" w:lineRule="auto"/>
+        <w:rPr>
+          <w:rFonts w:ascii="Courier New" w:eastAsia="Times New Roman" w:hAnsi="Courier New" w:cs="Courier New"/>
+          <w:color w:val="A9B7C6"/>
+          <w:sz w:val="20"/>
+          <w:szCs w:val="20"/>
+        </w:rPr>
+      </w:pPr>
+      <w:r>
+        <w:rPr>
+          <w:rFonts w:ascii="Courier New" w:eastAsia="Times New Roman" w:hAnsi="Courier New" w:cs="Courier New"/>
+          <w:color w:val="CC7832"/>
+          <w:sz w:val="20"/>
+          <w:szCs w:val="20"/>
+        </w:rPr>
+        <w:t>spring.datasource.url</w:t>
+      </w:r>
+      <w:r>
+        <w:rPr>
+          <w:rFonts w:ascii="Courier New" w:eastAsia="Times New Roman" w:hAnsi="Courier New" w:cs="Courier New"/>
+          <w:color w:val="808080"/>
+          <w:sz w:val="20"/>
+          <w:szCs w:val="20"/>
+        </w:rPr>
+        <w:t xml:space="preserve">= </w:t>
+      </w:r>
+      <w:r>
+        <w:rPr>
+          <w:rFonts w:ascii="Courier New" w:eastAsia="Times New Roman" w:hAnsi="Courier New" w:cs="Courier New"/>
+          <w:color w:val="6A8759"/>
+          <w:sz w:val="20"/>
+          <w:szCs w:val="20"/>
+        </w:rPr>
+        <w:t>jdbc:postgresql://localhost:5432/postgres</w:t>
+      </w:r>
+      <w:r>
+        <w:rPr>
+          <w:rFonts w:ascii="Courier New" w:eastAsia="Times New Roman" w:hAnsi="Courier New" w:cs="Courier New"/>
+          <w:color w:val="6A8759"/>
+          <w:sz w:val="20"/>
+          <w:szCs w:val="20"/>
+        </w:rPr>
+        <w:br/>
+      </w:r>
+      <w:r>
+        <w:rPr>
+          <w:rFonts w:ascii="Courier New" w:eastAsia="Times New Roman" w:hAnsi="Courier New" w:cs="Courier New"/>
+          <w:color w:val="CC7832"/>
+          <w:sz w:val="20"/>
+          <w:szCs w:val="20"/>
+        </w:rPr>
+        <w:t>spring.datasource.username</w:t>
+      </w:r>
+      <w:r>
+        <w:rPr>
+          <w:rFonts w:ascii="Courier New" w:eastAsia="Times New Roman" w:hAnsi="Courier New" w:cs="Courier New"/>
+          <w:color w:val="808080"/>
+          <w:sz w:val="20"/>
+          <w:szCs w:val="20"/>
+        </w:rPr>
+        <w:t>=</w:t>
+      </w:r>
+      <w:r>
+        <w:rPr>
+          <w:rFonts w:ascii="Courier New" w:eastAsia="Times New Roman" w:hAnsi="Courier New" w:cs="Courier New"/>
+          <w:color w:val="6A8759"/>
+          <w:sz w:val="20"/>
+          <w:szCs w:val="20"/>
+        </w:rPr>
+        <w:t>postgres</w:t>
+      </w:r>
+      <w:r>
+        <w:rPr>
+          <w:rFonts w:ascii="Courier New" w:eastAsia="Times New Roman" w:hAnsi="Courier New" w:cs="Courier New"/>
+          <w:color w:val="6A8759"/>
+          <w:sz w:val="20"/>
+          <w:szCs w:val="20"/>
+        </w:rPr>
+        <w:br/>
+      </w:r>
+      <w:r>
+        <w:rPr>
+          <w:rFonts w:ascii="Courier New" w:eastAsia="Times New Roman" w:hAnsi="Courier New" w:cs="Courier New"/>
+          <w:color w:val="CC7832"/>
+          <w:sz w:val="20"/>
+          <w:szCs w:val="20"/>
+        </w:rPr>
+        <w:t>spring.datasource.password</w:t>
+      </w:r>
+      <w:r>
+        <w:rPr>
+          <w:rFonts w:ascii="Courier New" w:eastAsia="Times New Roman" w:hAnsi="Courier New" w:cs="Courier New"/>
+          <w:color w:val="808080"/>
+          <w:sz w:val="20"/>
+          <w:szCs w:val="20"/>
+        </w:rPr>
+        <w:t>=</w:t>
+      </w:r>
+      <w:r>
+        <w:rPr>
+          <w:rFonts w:ascii="Courier New" w:eastAsia="Times New Roman" w:hAnsi="Courier New" w:cs="Courier New"/>
+          <w:color w:val="6A8759"/>
+          <w:sz w:val="20"/>
+          <w:szCs w:val="20"/>
+        </w:rPr>
+        <w:t>password</w:t>
+      </w:r>
+    </w:p>
+    <w:p>
+      <w:pPr>
+        <w:shd w:val="clear" w:color="auto" w:fill="2B2B2B"/>
+        <w:spacing w:after="0" w:line="240" w:lineRule="auto"/>
+        <w:rPr>
+          <w:rFonts w:ascii="Courier New" w:eastAsia="Times New Roman" w:hAnsi="Courier New" w:cs="Courier New"/>
+          <w:color w:val="A9B7C6"/>
+          <w:sz w:val="20"/>
+          <w:szCs w:val="20"/>
+        </w:rPr>
+      </w:pPr>
+    </w:p>
+    <w:p>
+      <w:r>
         <w:rPr>
           <w:noProof/>
         </w:rPr>
+        <w:drawing>
+          <wp:inline distT="0" distB="0" distL="0" distR="0" wp14:anchorId="7BDB4393" wp14:editId="0854E9EF">
+            <wp:extent cx="2882047" cy="3024918"/>
+            <wp:effectExtent l="0" t="0" r="0" b="4445"/>
+            <wp:docPr id="1381182792" name="Picture 1"/>
+            <wp:cNvGraphicFramePr>
+              <a:graphicFrameLocks xmlns:a="http://schemas.openxmlformats.org/drawingml/2006/main" noChangeAspect="1"/>
+            </wp:cNvGraphicFramePr>
+            <a:graphic xmlns:a="http://schemas.openxmlformats.org/drawingml/2006/main">
+              <a:graphicData uri="http://schemas.openxmlformats.org/drawingml/2006/picture">
+                <pic:pic xmlns:pic="http://schemas.openxmlformats.org/drawingml/2006/picture">
+                  <pic:nvPicPr>
+                    <pic:cNvPr id="1381182792" name=""/>
+                    <pic:cNvPicPr/>
+                  </pic:nvPicPr>
+                  <pic:blipFill>
+                    <a:blip r:embed="rId11"/>
+                    <a:stretch>
+                      <a:fillRect/>
+                    </a:stretch>
+                  </pic:blipFill>
+                  <pic:spPr>
+                    <a:xfrm>
+                      <a:off x="0" y="0"/>
+                      <a:ext cx="2898403" cy="3042085"/>
+                    </a:xfrm>
+                    <a:prstGeom prst="rect">
+                      <a:avLst/>
+                    </a:prstGeom>
+                  </pic:spPr>
+                </pic:pic>
+              </a:graphicData>
+            </a:graphic>
+          </wp:inline>
+        </w:drawing>
+      </w:r>
+    </w:p>
+    <w:p>
+      <w:r>
+        <w:rPr>
+          <w:noProof/>
+        </w:rPr>
+        <w:lastRenderedPageBreak/>
+        <w:drawing>
+          <wp:inline distT="0" distB="0" distL="0" distR="0" wp14:anchorId="1ADB227F" wp14:editId="09C4408A">
+            <wp:extent cx="2839792" cy="2505449"/>
+            <wp:effectExtent l="0" t="0" r="0" b="9525"/>
+            <wp:docPr id="1012535375" name="Picture 1"/>
+            <wp:cNvGraphicFramePr>
+              <a:graphicFrameLocks xmlns:a="http://schemas.openxmlformats.org/drawingml/2006/main" noChangeAspect="1"/>
+            </wp:cNvGraphicFramePr>
+            <a:graphic xmlns:a="http://schemas.openxmlformats.org/drawingml/2006/main">
+              <a:graphicData uri="http://schemas.openxmlformats.org/drawingml/2006/picture">
+                <pic:pic xmlns:pic="http://schemas.openxmlformats.org/drawingml/2006/picture">
+                  <pic:nvPicPr>
+                    <pic:cNvPr id="1012535375" name=""/>
+                    <pic:cNvPicPr/>
+                  </pic:nvPicPr>
+                  <pic:blipFill>
+                    <a:blip r:embed="rId12"/>
+                    <a:stretch>
+                      <a:fillRect/>
+                    </a:stretch>
+                  </pic:blipFill>
+                  <pic:spPr>
+                    <a:xfrm>
+                      <a:off x="0" y="0"/>
+                      <a:ext cx="2854001" cy="2517985"/>
+                    </a:xfrm>
+                    <a:prstGeom prst="rect">
+                      <a:avLst/>
+                    </a:prstGeom>
+                  </pic:spPr>
+                </pic:pic>
+              </a:graphicData>
+            </a:graphic>
+          </wp:inline>
+        </w:drawing>
+      </w:r>
+    </w:p>
+    <w:p>
+      <w:pPr>
+        <w:rPr>
+          <w:noProof/>
+        </w:rPr>
       </w:pPr>
       <w:r>
         <w:rPr>
           <w:noProof/>
         </w:rPr>
-        <w:lastRenderedPageBreak/>
         <w:t>Database information in application.properties</w:t>
       </w:r>
     </w:p>
@@ -228,7 +559,7 @@
                     <pic:cNvPicPr/>
                   </pic:nvPicPr>
                   <pic:blipFill>
-                    <a:blip r:embed="rId8"/>
+                    <a:blip r:embed="rId13"/>
                     <a:stretch>
                       <a:fillRect/>
                     </a:stretch>
@@ -268,6 +599,7 @@
         <w:rPr>
           <w:noProof/>
         </w:rPr>
+        <w:lastRenderedPageBreak/>
         <w:drawing>
           <wp:inline distT="0" distB="0" distL="0" distR="0" wp14:anchorId="11E501FD" wp14:editId="3CA0A833">
             <wp:extent cx="5943600" cy="3080385"/>
@@ -284,7 +616,7 @@
                     <pic:cNvPicPr/>
                   </pic:nvPicPr>
                   <pic:blipFill>
-                    <a:blip r:embed="rId9"/>
+                    <a:blip r:embed="rId14"/>
                     <a:stretch>
                       <a:fillRect/>
                     </a:stretch>
@@ -310,15 +642,7 @@
         <w:t xml:space="preserve">5. </w:t>
       </w:r>
       <w:r>
-        <w:t xml:space="preserve">Import collection from </w:t>
-      </w:r>
-      <w:proofErr w:type="gramStart"/>
-      <w:r>
-        <w:t>source :</w:t>
-      </w:r>
-      <w:proofErr w:type="gramEnd"/>
-      <w:r>
-        <w:t xml:space="preserve"> /collection/</w:t>
+        <w:t>Import collection from source : /collection/</w:t>
       </w:r>
       <w:r>
         <w:t>mini project.postman_collection.json</w:t>
@@ -331,7 +655,6 @@
         <w:rPr>
           <w:noProof/>
         </w:rPr>
-        <w:lastRenderedPageBreak/>
         <w:drawing>
           <wp:inline distT="0" distB="0" distL="0" distR="0" wp14:anchorId="387D979B" wp14:editId="45C1E44D">
             <wp:extent cx="5943600" cy="3021330"/>
@@ -348,7 +671,7 @@
                     <pic:cNvPicPr/>
                   </pic:nvPicPr>
                   <pic:blipFill>
-                    <a:blip r:embed="rId10"/>
+                    <a:blip r:embed="rId15"/>
                     <a:stretch>
                       <a:fillRect/>
                     </a:stretch>

</xml_diff>

<commit_message>
update s/w installation guide document
</commit_message>
<xml_diff>
--- a/unit-test/software installation guide.docx
+++ b/unit-test/software installation guide.docx
@@ -4,7 +4,15 @@
   <w:body>
     <w:p>
       <w:r>
-        <w:t>1. Download postgres database</w:t>
+        <w:t xml:space="preserve">1. Download </w:t>
+      </w:r>
+      <w:proofErr w:type="spellStart"/>
+      <w:r>
+        <w:t>postgres</w:t>
+      </w:r>
+      <w:proofErr w:type="spellEnd"/>
+      <w:r>
+        <w:t xml:space="preserve"> database</w:t>
       </w:r>
       <w:r>
         <w:t xml:space="preserve"> and instal</w:t>
@@ -74,7 +82,15 @@
         <w:t xml:space="preserve">2. </w:t>
       </w:r>
       <w:r>
-        <w:t>Download dbeaver.</w:t>
+        <w:t xml:space="preserve">Download </w:t>
+      </w:r>
+      <w:proofErr w:type="spellStart"/>
+      <w:r>
+        <w:t>dbeaver</w:t>
+      </w:r>
+      <w:proofErr w:type="spellEnd"/>
+      <w:r>
+        <w:t>.</w:t>
       </w:r>
     </w:p>
     <w:p>
@@ -131,10 +147,26 @@
         <w:t xml:space="preserve">3. </w:t>
       </w:r>
       <w:r>
-        <w:t>Launch dbeaver and c</w:t>
-      </w:r>
-      <w:r>
-        <w:t>reate new postgres database instance</w:t>
+        <w:t xml:space="preserve">Launch </w:t>
+      </w:r>
+      <w:proofErr w:type="spellStart"/>
+      <w:r>
+        <w:t>dbeaver</w:t>
+      </w:r>
+      <w:proofErr w:type="spellEnd"/>
+      <w:r>
+        <w:t xml:space="preserve"> and c</w:t>
+      </w:r>
+      <w:r>
+        <w:t xml:space="preserve">reate new </w:t>
+      </w:r>
+      <w:proofErr w:type="spellStart"/>
+      <w:r>
+        <w:t>postgres</w:t>
+      </w:r>
+      <w:proofErr w:type="spellEnd"/>
+      <w:r>
+        <w:t xml:space="preserve"> database instance</w:t>
       </w:r>
       <w:r>
         <w:t xml:space="preserve"> and schema</w:t>
@@ -346,6 +378,7 @@
         </w:rPr>
         <w:t xml:space="preserve">= </w:t>
       </w:r>
+      <w:proofErr w:type="spellStart"/>
       <w:r>
         <w:rPr>
           <w:rFonts w:ascii="Courier New" w:eastAsia="Times New Roman" w:hAnsi="Courier New" w:cs="Courier New"/>
@@ -353,8 +386,9 @@
           <w:sz w:val="20"/>
           <w:szCs w:val="20"/>
         </w:rPr>
-        <w:t>jdbc:postgresql://localhost:5432/postgres</w:t>
-      </w:r>
+        <w:t>jdbc:postgresql</w:t>
+      </w:r>
+      <w:proofErr w:type="spellEnd"/>
       <w:r>
         <w:rPr>
           <w:rFonts w:ascii="Courier New" w:eastAsia="Times New Roman" w:hAnsi="Courier New" w:cs="Courier New"/>
@@ -362,8 +396,29 @@
           <w:sz w:val="20"/>
           <w:szCs w:val="20"/>
         </w:rPr>
+        <w:t>://localhost:5432/</w:t>
+      </w:r>
+      <w:proofErr w:type="spellStart"/>
+      <w:r>
+        <w:rPr>
+          <w:rFonts w:ascii="Courier New" w:eastAsia="Times New Roman" w:hAnsi="Courier New" w:cs="Courier New"/>
+          <w:color w:val="6A8759"/>
+          <w:sz w:val="20"/>
+          <w:szCs w:val="20"/>
+        </w:rPr>
+        <w:t>postgres</w:t>
+      </w:r>
+      <w:proofErr w:type="spellEnd"/>
+      <w:r>
+        <w:rPr>
+          <w:rFonts w:ascii="Courier New" w:eastAsia="Times New Roman" w:hAnsi="Courier New" w:cs="Courier New"/>
+          <w:color w:val="6A8759"/>
+          <w:sz w:val="20"/>
+          <w:szCs w:val="20"/>
+        </w:rPr>
         <w:br/>
       </w:r>
+      <w:proofErr w:type="spellStart"/>
       <w:r>
         <w:rPr>
           <w:rFonts w:ascii="Courier New" w:eastAsia="Times New Roman" w:hAnsi="Courier New" w:cs="Courier New"/>
@@ -373,6 +428,7 @@
         </w:rPr>
         <w:t>spring.datasource.username</w:t>
       </w:r>
+      <w:proofErr w:type="spellEnd"/>
       <w:r>
         <w:rPr>
           <w:rFonts w:ascii="Courier New" w:eastAsia="Times New Roman" w:hAnsi="Courier New" w:cs="Courier New"/>
@@ -382,6 +438,7 @@
         </w:rPr>
         <w:t>=</w:t>
       </w:r>
+      <w:proofErr w:type="spellStart"/>
       <w:r>
         <w:rPr>
           <w:rFonts w:ascii="Courier New" w:eastAsia="Times New Roman" w:hAnsi="Courier New" w:cs="Courier New"/>
@@ -391,6 +448,7 @@
         </w:rPr>
         <w:t>postgres</w:t>
       </w:r>
+      <w:proofErr w:type="spellEnd"/>
       <w:r>
         <w:rPr>
           <w:rFonts w:ascii="Courier New" w:eastAsia="Times New Roman" w:hAnsi="Courier New" w:cs="Courier New"/>
@@ -400,6 +458,8 @@
         </w:rPr>
         <w:br/>
       </w:r>
+      <w:proofErr w:type="spellStart"/>
+      <w:proofErr w:type="gramStart"/>
       <w:r>
         <w:rPr>
           <w:rFonts w:ascii="Courier New" w:eastAsia="Times New Roman" w:hAnsi="Courier New" w:cs="Courier New"/>
@@ -407,8 +467,19 @@
           <w:sz w:val="20"/>
           <w:szCs w:val="20"/>
         </w:rPr>
-        <w:t>spring.datasource.password</w:t>
-      </w:r>
+        <w:t>spring.datasource</w:t>
+      </w:r>
+      <w:proofErr w:type="gramEnd"/>
+      <w:r>
+        <w:rPr>
+          <w:rFonts w:ascii="Courier New" w:eastAsia="Times New Roman" w:hAnsi="Courier New" w:cs="Courier New"/>
+          <w:color w:val="CC7832"/>
+          <w:sz w:val="20"/>
+          <w:szCs w:val="20"/>
+        </w:rPr>
+        <w:t>.password</w:t>
+      </w:r>
+      <w:proofErr w:type="spellEnd"/>
       <w:r>
         <w:rPr>
           <w:rFonts w:ascii="Courier New" w:eastAsia="Times New Roman" w:hAnsi="Courier New" w:cs="Courier New"/>
@@ -642,14 +713,25 @@
         <w:t xml:space="preserve">5. </w:t>
       </w:r>
       <w:r>
-        <w:t>Import collection from source : /collection/</w:t>
-      </w:r>
-      <w:r>
-        <w:t>mini project.postman_collection.json</w:t>
-      </w:r>
-    </w:p>
-    <w:p/>
-    <w:p/>
+        <w:t xml:space="preserve">Import collection from </w:t>
+      </w:r>
+      <w:proofErr w:type="gramStart"/>
+      <w:r>
+        <w:t>source :</w:t>
+      </w:r>
+      <w:proofErr w:type="gramEnd"/>
+      <w:r>
+        <w:t xml:space="preserve"> /collection/</w:t>
+      </w:r>
+      <w:r>
+        <w:t xml:space="preserve">mini </w:t>
+      </w:r>
+      <w:proofErr w:type="spellStart"/>
+      <w:r>
+        <w:t>project.postman_collection.json</w:t>
+      </w:r>
+      <w:proofErr w:type="spellEnd"/>
+    </w:p>
     <w:p>
       <w:r>
         <w:rPr>

</xml_diff>